<commit_message>
removed nationality from  cv
</commit_message>
<xml_diff>
--- a/cv.docx
+++ b/cv.docx
@@ -197,14 +197,12 @@
         </w:rPr>
         <w:t xml:space="preserve">Residential/Permanent Address: </w:t>
       </w:r>
-      <w:proofErr w:type="spellStart"/>
       <w:r>
         <w:rPr>
           <w:rFonts w:eastAsia="Times New Roman"/>
         </w:rPr>
         <w:t>Koteshwor</w:t>
       </w:r>
-      <w:proofErr w:type="spellEnd"/>
       <w:r>
         <w:rPr>
           <w:rFonts w:eastAsia="Times New Roman"/>
@@ -295,13 +293,7 @@
         <w:rPr>
           <w:rFonts w:eastAsia="Times New Roman"/>
         </w:rPr>
-        <w:t xml:space="preserve">Marital Status: </w:t>
-      </w:r>
-      <w:r>
-        <w:rPr>
-          <w:rFonts w:eastAsia="Times New Roman"/>
-        </w:rPr>
-        <w:t>Single</w:t>
+        <w:t>Marital Status: Single</w:t>
       </w:r>
     </w:p>
     <w:p>
@@ -320,20 +312,8 @@
           <w:rFonts w:eastAsia="Times New Roman"/>
         </w:rPr>
       </w:pPr>
-      <w:r>
-        <w:rPr>
-          <w:rFonts w:eastAsia="Times New Roman"/>
-        </w:rPr>
-        <w:t>Nationality: Nepali</w:t>
-      </w:r>
-    </w:p>
-    <w:p>
-      <w:pPr>
-        <w:ind w:left="820"/>
-        <w:rPr>
-          <w:rFonts w:eastAsia="Times New Roman"/>
-        </w:rPr>
-      </w:pPr>
+      <w:bookmarkStart w:id="1" w:name="_GoBack"/>
+      <w:bookmarkEnd w:id="1"/>
     </w:p>
     <w:p>
       <w:pPr>
@@ -3074,8 +3054,8 @@
           <w:szCs w:val="20"/>
         </w:rPr>
       </w:pPr>
-      <w:bookmarkStart w:id="1" w:name="page2"/>
-      <w:bookmarkEnd w:id="1"/>
+      <w:bookmarkStart w:id="2" w:name="page2"/>
+      <w:bookmarkEnd w:id="2"/>
     </w:p>
     <w:p>
       <w:pPr>
@@ -3333,15 +3313,7 @@
           <w:sz w:val="24"/>
           <w:szCs w:val="24"/>
         </w:rPr>
-        <w:t xml:space="preserve">Basic SQL </w:t>
-      </w:r>
-      <w:r>
-        <w:rPr>
-          <w:rFonts w:eastAsia="Times New Roman"/>
-          <w:sz w:val="24"/>
-          <w:szCs w:val="24"/>
-        </w:rPr>
-        <w:t>Server</w:t>
+        <w:t>Basic SQL Server</w:t>
       </w:r>
     </w:p>
     <w:p>
@@ -3797,15 +3769,7 @@
           <w:sz w:val="24"/>
           <w:szCs w:val="24"/>
         </w:rPr>
-        <w:t xml:space="preserve">Project </w:t>
-      </w:r>
-      <w:r>
-        <w:rPr>
-          <w:rFonts w:eastAsia="Times New Roman"/>
-          <w:sz w:val="24"/>
-          <w:szCs w:val="24"/>
-        </w:rPr>
-        <w:t xml:space="preserve">Description: This project was developed to in order to learn and implement basic knowledge and algorithm of </w:t>
+        <w:t xml:space="preserve">Project Description: This project was developed to in order to learn and implement basic knowledge and algorithm of </w:t>
       </w:r>
       <w:r>
         <w:rPr>
@@ -4047,43 +4011,7 @@
           <w:sz w:val="24"/>
           <w:szCs w:val="24"/>
         </w:rPr>
-        <w:t xml:space="preserve">This project aimed to help teachers and students within the college to maintain their routines easily. Giving the teachers easy access to what subjects they </w:t>
-      </w:r>
-      <w:proofErr w:type="gramStart"/>
-      <w:r>
-        <w:rPr>
-          <w:rFonts w:eastAsia="Times New Roman"/>
-          <w:sz w:val="24"/>
-          <w:szCs w:val="24"/>
-        </w:rPr>
-        <w:t>have to</w:t>
-      </w:r>
-      <w:proofErr w:type="gramEnd"/>
-      <w:r>
-        <w:rPr>
-          <w:rFonts w:eastAsia="Times New Roman"/>
-          <w:sz w:val="24"/>
-          <w:szCs w:val="24"/>
-        </w:rPr>
-        <w:t xml:space="preserve"> teach next or what their schedule is for the week. Also, for the student it was made </w:t>
-      </w:r>
-      <w:proofErr w:type="gramStart"/>
-      <w:r>
-        <w:rPr>
-          <w:rFonts w:eastAsia="Times New Roman"/>
-          <w:sz w:val="24"/>
-          <w:szCs w:val="24"/>
-        </w:rPr>
-        <w:t>so as to</w:t>
-      </w:r>
-      <w:proofErr w:type="gramEnd"/>
-      <w:r>
-        <w:rPr>
-          <w:rFonts w:eastAsia="Times New Roman"/>
-          <w:sz w:val="24"/>
-          <w:szCs w:val="24"/>
-        </w:rPr>
-        <w:t xml:space="preserve"> notify what classes are to be expected next.</w:t>
+        <w:t>This project aimed to help teachers and students within the college to maintain their routines easily. Giving the teachers easy access to what subjects they have to teach next or what their schedule is for the week. Also, for the student it was made so as to notify what classes are to be expected next.</w:t>
       </w:r>
     </w:p>
     <w:p>
@@ -4354,15 +4282,7 @@
           <w:sz w:val="24"/>
           <w:szCs w:val="24"/>
         </w:rPr>
-        <w:t xml:space="preserve">Project </w:t>
-      </w:r>
-      <w:r>
-        <w:rPr>
-          <w:rFonts w:eastAsia="Times New Roman"/>
-          <w:sz w:val="24"/>
-          <w:szCs w:val="24"/>
-        </w:rPr>
-        <w:t xml:space="preserve">Description: </w:t>
+        <w:t xml:space="preserve">Project Description: </w:t>
       </w:r>
       <w:r>
         <w:rPr>
@@ -4372,23 +4292,13 @@
         </w:rPr>
         <w:t xml:space="preserve"> </w:t>
       </w:r>
-      <w:proofErr w:type="gramStart"/>
-      <w:r>
-        <w:rPr>
-          <w:rFonts w:eastAsia="Times New Roman"/>
-          <w:sz w:val="24"/>
-          <w:szCs w:val="24"/>
-        </w:rPr>
-        <w:t>This  Project</w:t>
-      </w:r>
-      <w:proofErr w:type="gramEnd"/>
-      <w:r>
-        <w:rPr>
-          <w:rFonts w:eastAsia="Times New Roman"/>
-          <w:sz w:val="24"/>
-          <w:szCs w:val="24"/>
-        </w:rPr>
-        <w:t xml:space="preserve"> was  designed in mind to making home automations  systems a little cheaper that they currently are now. With the help of this system, we have been able to power any electronic equipment  , monitor  our  front door </w:t>
+      <w:r>
+        <w:rPr>
+          <w:rFonts w:eastAsia="Times New Roman"/>
+          <w:sz w:val="24"/>
+          <w:szCs w:val="24"/>
+        </w:rPr>
+        <w:t xml:space="preserve">This  Project was  designed in mind to making home automations  systems a little cheaper that they currently are now. With the help of this system, we have been able to power any electronic equipment  , monitor  our  front door </w:t>
       </w:r>
       <w:r>
         <w:rPr>
@@ -4423,8 +4333,8 @@
           <w:szCs w:val="20"/>
         </w:rPr>
       </w:pPr>
-      <w:bookmarkStart w:id="2" w:name="page3"/>
-      <w:bookmarkEnd w:id="2"/>
+      <w:bookmarkStart w:id="3" w:name="page3"/>
+      <w:bookmarkEnd w:id="3"/>
     </w:p>
     <w:p>
       <w:pPr>
@@ -4434,8 +4344,6 @@
           <w:szCs w:val="20"/>
         </w:rPr>
       </w:pPr>
-      <w:bookmarkStart w:id="3" w:name="_GoBack"/>
-      <w:bookmarkEnd w:id="3"/>
     </w:p>
     <w:p>
       <w:pPr>
@@ -4752,15 +4660,7 @@
           <w:sz w:val="24"/>
           <w:szCs w:val="24"/>
         </w:rPr>
-        <w:t xml:space="preserve">Enthusiastic self-starter who </w:t>
-      </w:r>
-      <w:r>
-        <w:rPr>
-          <w:rFonts w:eastAsia="Times New Roman"/>
-          <w:sz w:val="24"/>
-          <w:szCs w:val="24"/>
-        </w:rPr>
-        <w:t>contributes well to the team</w:t>
+        <w:t>Enthusiastic self-starter who contributes well to the team</w:t>
       </w:r>
     </w:p>
     <w:p>
@@ -4864,15 +4764,7 @@
           <w:sz w:val="24"/>
           <w:szCs w:val="24"/>
         </w:rPr>
-        <w:t xml:space="preserve">I, the undersigned, certify to the best of my knowledge and </w:t>
-      </w:r>
-      <w:r>
-        <w:rPr>
-          <w:rFonts w:eastAsia="Times New Roman"/>
-          <w:sz w:val="24"/>
-          <w:szCs w:val="24"/>
-        </w:rPr>
-        <w:t>belief. This CV correctly describes my qualification and my experiences. I understand that any willful misstatement described herein may lead to my disqualification or dismissal, if engaged.</w:t>
+        <w:t>I, the undersigned, certify to the best of my knowledge and belief. This CV correctly describes my qualification and my experiences. I understand that any willful misstatement described herein may lead to my disqualification or dismissal, if engaged.</w:t>
       </w:r>
     </w:p>
     <w:sectPr>
@@ -5104,7 +4996,7 @@
     </w:rPrDefault>
     <w:pPrDefault/>
   </w:docDefaults>
-  <w:latentStyles w:defLockedState="0" w:defUIPriority="99" w:defSemiHidden="0" w:defUnhideWhenUsed="0" w:defQFormat="0" w:count="376">
+  <w:latentStyles w:defLockedState="0" w:defUIPriority="99" w:defSemiHidden="0" w:defUnhideWhenUsed="0" w:defQFormat="0" w:count="377">
     <w:lsdException w:name="Normal" w:uiPriority="0" w:qFormat="1"/>
     <w:lsdException w:name="heading 1" w:uiPriority="9" w:qFormat="1"/>
     <w:lsdException w:name="heading 2" w:semiHidden="1" w:uiPriority="9" w:unhideWhenUsed="1" w:qFormat="1"/>
@@ -5210,7 +5102,6 @@
     <w:lsdException w:name="HTML Sample" w:semiHidden="1" w:unhideWhenUsed="1"/>
     <w:lsdException w:name="HTML Typewriter" w:semiHidden="1" w:unhideWhenUsed="1"/>
     <w:lsdException w:name="HTML Variable" w:semiHidden="1" w:unhideWhenUsed="1"/>
-    <w:lsdException w:name="Normal Table" w:semiHidden="1" w:unhideWhenUsed="1"/>
     <w:lsdException w:name="annotation subject" w:semiHidden="1" w:unhideWhenUsed="1"/>
     <w:lsdException w:name="No List" w:semiHidden="1" w:unhideWhenUsed="1"/>
     <w:lsdException w:name="Outline List 1" w:semiHidden="1" w:unhideWhenUsed="1"/>
@@ -5257,10 +5148,8 @@
     <w:lsdException w:name="Table Subtle 2" w:semiHidden="1" w:unhideWhenUsed="1"/>
     <w:lsdException w:name="Table Web 1" w:semiHidden="1" w:unhideWhenUsed="1"/>
     <w:lsdException w:name="Table Web 2" w:semiHidden="1" w:unhideWhenUsed="1"/>
-    <w:lsdException w:name="Table Web 3" w:semiHidden="1" w:unhideWhenUsed="1"/>
     <w:lsdException w:name="Balloon Text" w:semiHidden="1" w:unhideWhenUsed="1"/>
-    <w:lsdException w:name="Table Grid" w:semiHidden="1" w:uiPriority="59" w:unhideWhenUsed="1"/>
-    <w:lsdException w:name="Table Theme" w:semiHidden="1" w:unhideWhenUsed="1"/>
+    <w:lsdException w:name="Table Grid" w:uiPriority="59"/>
     <w:lsdException w:name="Placeholder Text" w:semiHidden="1"/>
     <w:lsdException w:name="No Spacing" w:uiPriority="1" w:qFormat="1"/>
     <w:lsdException w:name="Light Shading" w:uiPriority="60"/>
@@ -5481,6 +5370,7 @@
     <w:lsdException w:name="Hashtag" w:semiHidden="1" w:unhideWhenUsed="1"/>
     <w:lsdException w:name="Unresolved Mention" w:semiHidden="1" w:unhideWhenUsed="1"/>
     <w:lsdException w:name="Smart Link" w:semiHidden="1" w:unhideWhenUsed="1"/>
+    <w:lsdException w:name="Smart Link Error" w:semiHidden="1" w:unhideWhenUsed="1"/>
   </w:latentStyles>
   <w:style w:type="paragraph" w:default="1" w:styleId="Normal">
     <w:name w:val="Normal"/>

</xml_diff>